<commit_message>
Finished the Milestone report
</commit_message>
<xml_diff>
--- a/Milestone#2.docx
+++ b/Milestone#2.docx
@@ -250,13 +250,11 @@
         <w:ind w:left="720"/>
       </w:pPr>
       <w:r>
-        <w:t xml:space="preserve">Data collection has been slow from the first milestone up until now.  We are still waiting to get a completed list of the buildings with information, we have completed as much of the data collection as we could but as we were told in our original meeting with our client that all information as well as images would be provided for us.  They do </w:t>
-      </w:r>
-      <w:proofErr w:type="gramStart"/>
-      <w:r>
-        <w:t>wanted</w:t>
-      </w:r>
-      <w:proofErr w:type="gramEnd"/>
+        <w:t>Data collection has been slow from the first milestone up until now.  We are still waiting to get a completed list of the buildings with information, we have completed as much of the data collection as we could but as we were told in our original meeting with our client that all information as well as images wou</w:t>
+      </w:r>
+      <w:r>
+        <w:t>ld be provided for us.  They want</w:t>
+      </w:r>
       <w:r>
         <w:t xml:space="preserve"> to do this so that all information and images was first approved by the university.   Once we have that we can finish finding all of the GPS coordinates to our data, and add those buildings to our JSON file. </w:t>
       </w:r>
@@ -390,8 +388,47 @@
       <w:r>
         <w:t xml:space="preserve"> our lack of opportunity to meet with our client. We have not been able to meet with her </w:t>
       </w:r>
-      <w:bookmarkStart w:id="0" w:name="_GoBack"/>
-      <w:bookmarkEnd w:id="0"/>
+      <w:r>
+        <w:t>as often as we would like to.  We do have a meeting scheduled for next Tuesday, which will be a good meeting to push her to finish up the data gathering and Image collecting.</w:t>
+      </w:r>
+    </w:p>
+    <w:p>
+      <w:pPr>
+        <w:pStyle w:val="ListParagraph"/>
+      </w:pPr>
+    </w:p>
+    <w:p>
+      <w:pPr>
+        <w:pStyle w:val="ListParagraph"/>
+      </w:pPr>
+      <w:r>
+        <w:t xml:space="preserve">Another setback we have had has been both inclement weather and available times that we can meet as a group.  Obviously with spring break and everyone’s class load getting bigger it will only get harder to meet as a group.  </w:t>
+      </w:r>
+    </w:p>
+    <w:p>
+      <w:pPr>
+        <w:pStyle w:val="ListParagraph"/>
+      </w:pPr>
+    </w:p>
+    <w:p>
+      <w:pPr>
+        <w:pStyle w:val="ListParagraph"/>
+      </w:pPr>
+    </w:p>
+    <w:p>
+      <w:pPr>
+        <w:pStyle w:val="ListParagraph"/>
+      </w:pPr>
+    </w:p>
+    <w:p>
+      <w:pPr>
+        <w:pStyle w:val="ListParagraph"/>
+      </w:pPr>
+    </w:p>
+    <w:p>
+      <w:pPr>
+        <w:pStyle w:val="ListParagraph"/>
+      </w:pPr>
     </w:p>
     <w:p>
       <w:pPr>
@@ -411,16 +448,37 @@
           <w:sz w:val="36"/>
           <w:szCs w:val="36"/>
         </w:rPr>
+        <w:lastRenderedPageBreak/>
         <w:t>Moving Forward</w:t>
       </w:r>
     </w:p>
     <w:p>
       <w:pPr>
-        <w:rPr>
-          <w:b/>
-          <w:sz w:val="36"/>
-          <w:szCs w:val="36"/>
-        </w:rPr>
+        <w:ind w:left="720"/>
+      </w:pPr>
+      <w:r>
+        <w:t xml:space="preserve">Moving forward we </w:t>
+      </w:r>
+      <w:r>
+        <w:t xml:space="preserve">would like to complete the UI development functionality.  This includes collecting the rest of the data from our client.  This also includes all images which we have not begun yet.  This will involve get images that are all approved by grand valley.  We know many of these images have been used in another Grand Valley app so we are hoping to be able to reuse these images.  </w:t>
+      </w:r>
+    </w:p>
+    <w:p>
+      <w:pPr>
+        <w:ind w:left="720"/>
+      </w:pPr>
+    </w:p>
+    <w:p>
+      <w:pPr>
+        <w:ind w:left="720"/>
+      </w:pPr>
+      <w:r>
+        <w:t>Another big thing that we would like to complete by the milestone is the map.  We have implemented a map feature in our application, however all of the locations that we currently have are all hardcoded.  We have the GPS coordinates for the buildings in our data, now since the data is in our application we can use it to drive the functionality of the application.</w:t>
+      </w:r>
+    </w:p>
+    <w:p>
+      <w:pPr>
+        <w:ind w:left="720"/>
       </w:pPr>
     </w:p>
     <w:p>
@@ -435,23 +493,21 @@
           <w:szCs w:val="36"/>
         </w:rPr>
       </w:pPr>
-      <w:proofErr w:type="spellStart"/>
       <w:r>
         <w:rPr>
           <w:b/>
           <w:sz w:val="36"/>
           <w:szCs w:val="36"/>
         </w:rPr>
-        <w:t>Gnatt</w:t>
-      </w:r>
-      <w:proofErr w:type="spellEnd"/>
+        <w:t>Gan</w:t>
+      </w:r>
       <w:r>
         <w:rPr>
           <w:b/>
           <w:sz w:val="36"/>
           <w:szCs w:val="36"/>
         </w:rPr>
-        <w:t xml:space="preserve"> Chart</w:t>
+        <w:t>tt Chart</w:t>
       </w:r>
     </w:p>
     <w:p>
@@ -460,19 +516,27 @@
       </w:pPr>
     </w:p>
     <w:p>
-      <w:pPr>
-        <w:ind w:left="720"/>
-      </w:pPr>
-    </w:p>
-    <w:p>
-      <w:pPr>
-        <w:rPr>
-          <w:sz w:val="48"/>
-          <w:szCs w:val="48"/>
-        </w:rPr>
-      </w:pPr>
-    </w:p>
-    <w:p/>
+      <w:r>
+        <w:rPr>
+          <w:noProof/>
+        </w:rPr>
+        <w:drawing>
+          <wp:inline distT="0" distB="0" distL="0" distR="0" wp14:anchorId="40C1B55A" wp14:editId="73600164">
+            <wp:extent cx="5486400" cy="3732042"/>
+            <wp:effectExtent l="0" t="0" r="19050" b="20955"/>
+            <wp:docPr id="1" name="Chart 1"/>
+            <wp:cNvGraphicFramePr/>
+            <a:graphic xmlns:a="http://schemas.openxmlformats.org/drawingml/2006/main">
+              <a:graphicData uri="http://schemas.openxmlformats.org/drawingml/2006/chart">
+                <c:chart xmlns:c="http://schemas.openxmlformats.org/drawingml/2006/chart" xmlns:r="http://schemas.openxmlformats.org/officeDocument/2006/relationships" r:id="rId6"/>
+              </a:graphicData>
+            </a:graphic>
+          </wp:inline>
+        </w:drawing>
+      </w:r>
+      <w:bookmarkStart w:id="0" w:name="_GoBack"/>
+      <w:bookmarkEnd w:id="0"/>
+    </w:p>
     <w:sectPr>
       <w:pgSz w:w="12240" w:h="15840"/>
       <w:pgMar w:top="1440" w:right="1800" w:bottom="1440" w:left="1800" w:header="720" w:footer="720" w:gutter="0"/>
@@ -1074,6 +1138,427 @@
     </w:rPr>
   </w:style>
 </w:styles>
+</file>
+
+<file path=word/charts/chart1.xml><?xml version="1.0" encoding="utf-8"?>
+<c:chartSpace xmlns:c="http://schemas.openxmlformats.org/drawingml/2006/chart" xmlns:a="http://schemas.openxmlformats.org/drawingml/2006/main" xmlns:r="http://schemas.openxmlformats.org/officeDocument/2006/relationships">
+  <c:date1904 val="0"/>
+  <c:lang val="en-US"/>
+  <c:roundedCorners val="0"/>
+  <mc:AlternateContent xmlns:mc="http://schemas.openxmlformats.org/markup-compatibility/2006">
+    <mc:Choice xmlns:c14="http://schemas.microsoft.com/office/drawing/2007/8/2/chart" Requires="c14">
+      <c14:style val="102"/>
+    </mc:Choice>
+    <mc:Fallback>
+      <c:style val="2"/>
+    </mc:Fallback>
+  </mc:AlternateContent>
+  <c:chart>
+    <c:autoTitleDeleted val="0"/>
+    <c:plotArea>
+      <c:layout>
+        <c:manualLayout>
+          <c:layoutTarget val="inner"/>
+          <c:xMode val="edge"/>
+          <c:yMode val="edge"/>
+          <c:x val="0.15524597886802599"/>
+          <c:y val="0"/>
+          <c:w val="0.63810801930301697"/>
+          <c:h val="0.88755820938334495"/>
+        </c:manualLayout>
+      </c:layout>
+      <c:barChart>
+        <c:barDir val="bar"/>
+        <c:grouping val="stacked"/>
+        <c:varyColors val="0"/>
+        <c:ser>
+          <c:idx val="0"/>
+          <c:order val="0"/>
+          <c:tx>
+            <c:strRef>
+              <c:f>Sheet1!$B$1</c:f>
+              <c:strCache>
+                <c:ptCount val="1"/>
+                <c:pt idx="0">
+                  <c:v>Start Date</c:v>
+                </c:pt>
+              </c:strCache>
+            </c:strRef>
+          </c:tx>
+          <c:spPr>
+            <a:noFill/>
+          </c:spPr>
+          <c:invertIfNegative val="0"/>
+          <c:cat>
+            <c:strRef>
+              <c:f>Sheet1!$A$2:$A$13</c:f>
+              <c:strCache>
+                <c:ptCount val="12"/>
+                <c:pt idx="0">
+                  <c:v>Initial Research</c:v>
+                </c:pt>
+                <c:pt idx="1">
+                  <c:v>Requirements Gatherring</c:v>
+                </c:pt>
+                <c:pt idx="2">
+                  <c:v>Planning/Design</c:v>
+                </c:pt>
+                <c:pt idx="3">
+                  <c:v>User Interface Prototype</c:v>
+                </c:pt>
+                <c:pt idx="4">
+                  <c:v>Location Gathering</c:v>
+                </c:pt>
+                <c:pt idx="5">
+                  <c:v>Data Management</c:v>
+                </c:pt>
+                <c:pt idx="6">
+                  <c:v>Main Model Class</c:v>
+                </c:pt>
+                <c:pt idx="7">
+                  <c:v>Controller (transitions) Development</c:v>
+                </c:pt>
+                <c:pt idx="8">
+                  <c:v>UI Enhancements (Visual)</c:v>
+                </c:pt>
+                <c:pt idx="9">
+                  <c:v>Ui Critique and Changes</c:v>
+                </c:pt>
+                <c:pt idx="10">
+                  <c:v>Testing/Debugging</c:v>
+                </c:pt>
+                <c:pt idx="11">
+                  <c:v>Final Test/Debugging/Minor</c:v>
+                </c:pt>
+              </c:strCache>
+            </c:strRef>
+          </c:cat>
+          <c:val>
+            <c:numRef>
+              <c:f>Sheet1!$B$2:$B$13</c:f>
+              <c:numCache>
+                <c:formatCode>m/d/yyyy</c:formatCode>
+                <c:ptCount val="12"/>
+                <c:pt idx="0">
+                  <c:v>41289</c:v>
+                </c:pt>
+                <c:pt idx="1">
+                  <c:v>41289</c:v>
+                </c:pt>
+                <c:pt idx="2">
+                  <c:v>41295</c:v>
+                </c:pt>
+                <c:pt idx="3">
+                  <c:v>41295</c:v>
+                </c:pt>
+                <c:pt idx="4">
+                  <c:v>41315</c:v>
+                </c:pt>
+                <c:pt idx="5">
+                  <c:v>41330</c:v>
+                </c:pt>
+                <c:pt idx="6">
+                  <c:v>41333</c:v>
+                </c:pt>
+                <c:pt idx="7">
+                  <c:v>41333</c:v>
+                </c:pt>
+                <c:pt idx="8">
+                  <c:v>41333</c:v>
+                </c:pt>
+                <c:pt idx="9">
+                  <c:v>41358</c:v>
+                </c:pt>
+                <c:pt idx="10">
+                  <c:v>41358</c:v>
+                </c:pt>
+                <c:pt idx="11">
+                  <c:v>41360</c:v>
+                </c:pt>
+              </c:numCache>
+            </c:numRef>
+          </c:val>
+        </c:ser>
+        <c:ser>
+          <c:idx val="1"/>
+          <c:order val="1"/>
+          <c:tx>
+            <c:strRef>
+              <c:f>Sheet1!$C$1</c:f>
+              <c:strCache>
+                <c:ptCount val="1"/>
+                <c:pt idx="0">
+                  <c:v>Completed</c:v>
+                </c:pt>
+              </c:strCache>
+            </c:strRef>
+          </c:tx>
+          <c:invertIfNegative val="0"/>
+          <c:cat>
+            <c:strRef>
+              <c:f>Sheet1!$A$2:$A$13</c:f>
+              <c:strCache>
+                <c:ptCount val="12"/>
+                <c:pt idx="0">
+                  <c:v>Initial Research</c:v>
+                </c:pt>
+                <c:pt idx="1">
+                  <c:v>Requirements Gatherring</c:v>
+                </c:pt>
+                <c:pt idx="2">
+                  <c:v>Planning/Design</c:v>
+                </c:pt>
+                <c:pt idx="3">
+                  <c:v>User Interface Prototype</c:v>
+                </c:pt>
+                <c:pt idx="4">
+                  <c:v>Location Gathering</c:v>
+                </c:pt>
+                <c:pt idx="5">
+                  <c:v>Data Management</c:v>
+                </c:pt>
+                <c:pt idx="6">
+                  <c:v>Main Model Class</c:v>
+                </c:pt>
+                <c:pt idx="7">
+                  <c:v>Controller (transitions) Development</c:v>
+                </c:pt>
+                <c:pt idx="8">
+                  <c:v>UI Enhancements (Visual)</c:v>
+                </c:pt>
+                <c:pt idx="9">
+                  <c:v>Ui Critique and Changes</c:v>
+                </c:pt>
+                <c:pt idx="10">
+                  <c:v>Testing/Debugging</c:v>
+                </c:pt>
+                <c:pt idx="11">
+                  <c:v>Final Test/Debugging/Minor</c:v>
+                </c:pt>
+              </c:strCache>
+            </c:strRef>
+          </c:cat>
+          <c:val>
+            <c:numRef>
+              <c:f>Sheet1!$C$2:$C$14</c:f>
+              <c:numCache>
+                <c:formatCode>General</c:formatCode>
+                <c:ptCount val="13"/>
+                <c:pt idx="0">
+                  <c:v>30</c:v>
+                </c:pt>
+                <c:pt idx="1">
+                  <c:v>15</c:v>
+                </c:pt>
+                <c:pt idx="2">
+                  <c:v>15</c:v>
+                </c:pt>
+                <c:pt idx="3">
+                  <c:v>15</c:v>
+                </c:pt>
+                <c:pt idx="4">
+                  <c:v>20</c:v>
+                </c:pt>
+                <c:pt idx="5">
+                  <c:v>20</c:v>
+                </c:pt>
+                <c:pt idx="6">
+                  <c:v>10</c:v>
+                </c:pt>
+                <c:pt idx="7">
+                  <c:v>30</c:v>
+                </c:pt>
+                <c:pt idx="8">
+                  <c:v>10</c:v>
+                </c:pt>
+                <c:pt idx="9">
+                  <c:v>0</c:v>
+                </c:pt>
+                <c:pt idx="10">
+                  <c:v>0</c:v>
+                </c:pt>
+                <c:pt idx="11">
+                  <c:v>0</c:v>
+                </c:pt>
+              </c:numCache>
+            </c:numRef>
+          </c:val>
+        </c:ser>
+        <c:ser>
+          <c:idx val="2"/>
+          <c:order val="2"/>
+          <c:tx>
+            <c:strRef>
+              <c:f>Sheet1!$D$1</c:f>
+              <c:strCache>
+                <c:ptCount val="1"/>
+                <c:pt idx="0">
+                  <c:v>Remaining</c:v>
+                </c:pt>
+              </c:strCache>
+            </c:strRef>
+          </c:tx>
+          <c:invertIfNegative val="0"/>
+          <c:cat>
+            <c:strRef>
+              <c:f>Sheet1!$A$2:$A$13</c:f>
+              <c:strCache>
+                <c:ptCount val="12"/>
+                <c:pt idx="0">
+                  <c:v>Initial Research</c:v>
+                </c:pt>
+                <c:pt idx="1">
+                  <c:v>Requirements Gatherring</c:v>
+                </c:pt>
+                <c:pt idx="2">
+                  <c:v>Planning/Design</c:v>
+                </c:pt>
+                <c:pt idx="3">
+                  <c:v>User Interface Prototype</c:v>
+                </c:pt>
+                <c:pt idx="4">
+                  <c:v>Location Gathering</c:v>
+                </c:pt>
+                <c:pt idx="5">
+                  <c:v>Data Management</c:v>
+                </c:pt>
+                <c:pt idx="6">
+                  <c:v>Main Model Class</c:v>
+                </c:pt>
+                <c:pt idx="7">
+                  <c:v>Controller (transitions) Development</c:v>
+                </c:pt>
+                <c:pt idx="8">
+                  <c:v>UI Enhancements (Visual)</c:v>
+                </c:pt>
+                <c:pt idx="9">
+                  <c:v>Ui Critique and Changes</c:v>
+                </c:pt>
+                <c:pt idx="10">
+                  <c:v>Testing/Debugging</c:v>
+                </c:pt>
+                <c:pt idx="11">
+                  <c:v>Final Test/Debugging/Minor</c:v>
+                </c:pt>
+              </c:strCache>
+            </c:strRef>
+          </c:cat>
+          <c:val>
+            <c:numRef>
+              <c:f>Sheet1!$D$2:$D$14</c:f>
+              <c:numCache>
+                <c:formatCode>General</c:formatCode>
+                <c:ptCount val="13"/>
+                <c:pt idx="0">
+                  <c:v>0</c:v>
+                </c:pt>
+                <c:pt idx="1">
+                  <c:v>0</c:v>
+                </c:pt>
+                <c:pt idx="2">
+                  <c:v>0</c:v>
+                </c:pt>
+                <c:pt idx="3">
+                  <c:v>0</c:v>
+                </c:pt>
+                <c:pt idx="4">
+                  <c:v>5</c:v>
+                </c:pt>
+                <c:pt idx="5">
+                  <c:v>5</c:v>
+                </c:pt>
+                <c:pt idx="6">
+                  <c:v>30</c:v>
+                </c:pt>
+                <c:pt idx="7">
+                  <c:v>5</c:v>
+                </c:pt>
+                <c:pt idx="8">
+                  <c:v>20</c:v>
+                </c:pt>
+                <c:pt idx="9">
+                  <c:v>30</c:v>
+                </c:pt>
+                <c:pt idx="10">
+                  <c:v>15</c:v>
+                </c:pt>
+                <c:pt idx="11">
+                  <c:v>15</c:v>
+                </c:pt>
+              </c:numCache>
+            </c:numRef>
+          </c:val>
+        </c:ser>
+        <c:dLbls>
+          <c:showLegendKey val="0"/>
+          <c:showVal val="0"/>
+          <c:showCatName val="0"/>
+          <c:showSerName val="0"/>
+          <c:showPercent val="0"/>
+          <c:showBubbleSize val="0"/>
+        </c:dLbls>
+        <c:gapWidth val="150"/>
+        <c:overlap val="100"/>
+        <c:axId val="68698112"/>
+        <c:axId val="68699648"/>
+      </c:barChart>
+      <c:catAx>
+        <c:axId val="68698112"/>
+        <c:scaling>
+          <c:orientation val="minMax"/>
+        </c:scaling>
+        <c:delete val="0"/>
+        <c:axPos val="l"/>
+        <c:majorTickMark val="out"/>
+        <c:minorTickMark val="none"/>
+        <c:tickLblPos val="nextTo"/>
+        <c:crossAx val="68699648"/>
+        <c:crosses val="autoZero"/>
+        <c:auto val="1"/>
+        <c:lblAlgn val="ctr"/>
+        <c:lblOffset val="100"/>
+        <c:noMultiLvlLbl val="0"/>
+      </c:catAx>
+      <c:valAx>
+        <c:axId val="68699648"/>
+        <c:scaling>
+          <c:orientation val="minMax"/>
+        </c:scaling>
+        <c:delete val="0"/>
+        <c:axPos val="b"/>
+        <c:majorGridlines/>
+        <c:numFmt formatCode="m/d/yyyy" sourceLinked="1"/>
+        <c:majorTickMark val="out"/>
+        <c:minorTickMark val="none"/>
+        <c:tickLblPos val="nextTo"/>
+        <c:crossAx val="68698112"/>
+        <c:crosses val="autoZero"/>
+        <c:crossBetween val="between"/>
+      </c:valAx>
+    </c:plotArea>
+    <c:legend>
+      <c:legendPos val="r"/>
+      <c:legendEntry>
+        <c:idx val="0"/>
+        <c:delete val="1"/>
+      </c:legendEntry>
+      <c:overlay val="0"/>
+      <c:spPr>
+        <a:solidFill>
+          <a:srgbClr val="000000">
+            <a:alpha val="0"/>
+          </a:srgbClr>
+        </a:solidFill>
+      </c:spPr>
+    </c:legend>
+    <c:plotVisOnly val="1"/>
+    <c:dispBlanksAs val="gap"/>
+    <c:showDLblsOverMax val="0"/>
+  </c:chart>
+  <c:externalData r:id="rId1">
+    <c:autoUpdate val="0"/>
+  </c:externalData>
+</c:chartSpace>
 </file>
 
 <file path=word/theme/theme1.xml><?xml version="1.0" encoding="utf-8"?>

</xml_diff>